<commit_message>
added text from rm
</commit_message>
<xml_diff>
--- a/git guid.docx
+++ b/git guid.docx
@@ -4,15 +4,39 @@
   <w:body>
     <w:p>
       <w:r>
-        <w:t xml:space="preserve">Git guid by </w:t>
+        <w:t xml:space="preserve">Git guid by dima </w:t>
       </w:r>
-      <w:proofErr w:type="spellStart"/>
+    </w:p>
+    <w:p/>
+    <w:p>
       <w:r>
-        <w:t>dima</w:t>
+        <w:t xml:space="preserve">Git rm </w:t>
       </w:r>
-      <w:proofErr w:type="spellEnd"/>
+    </w:p>
+    <w:p/>
+    <w:p>
       <w:r>
-        <w:t xml:space="preserve"> </w:t>
+        <w:t>Git rm to remove file(s) from the staging area .</w:t>
+      </w:r>
+    </w:p>
+    <w:p>
+      <w:r>
+        <w:t>Format got rm filename</w:t>
+      </w:r>
+    </w:p>
+    <w:p>
+      <w:r>
+        <w:t>Can use wildcards and -r for recursive</w:t>
+      </w:r>
+    </w:p>
+    <w:p>
+      <w:r>
+        <w:t>Use - - cached to remove from staging area</w:t>
+      </w:r>
+    </w:p>
+    <w:p>
+      <w:r>
+        <w:t>Use -f to use on working directory</w:t>
       </w:r>
     </w:p>
     <w:sectPr>

</xml_diff>

<commit_message>
final copy of word doc
</commit_message>
<xml_diff>
--- a/git guid.docx
+++ b/git guid.docx
@@ -4,528 +4,708 @@
   <w:body>
     <w:p>
       <w:r>
-        <w:t xml:space="preserve">Git guid by </w:t>
-      </w:r>
-      <w:proofErr w:type="spellStart"/>
-      <w:r>
-        <w:t>dima</w:t>
-      </w:r>
-      <w:proofErr w:type="spellEnd"/>
-      <w:r>
-        <w:t xml:space="preserve"> </w:t>
-      </w:r>
-    </w:p>
-    <w:p/>
-    <w:p>
-      <w:r>
-        <w:t xml:space="preserve">Git rm </w:t>
-      </w:r>
-    </w:p>
-    <w:p/>
-    <w:p>
-      <w:r>
-        <w:t>Git rm to remove file(s) from the staging area .</w:t>
-      </w:r>
-    </w:p>
-    <w:p>
-      <w:r>
-        <w:t>Format got rm filename</w:t>
-      </w:r>
-    </w:p>
-    <w:p>
-      <w:r>
-        <w:t>Can use wildcards and -r for recursive</w:t>
-      </w:r>
-    </w:p>
-    <w:p>
-      <w:r>
-        <w:t>Use - - cached to remove from staging area</w:t>
-      </w:r>
-    </w:p>
-    <w:p>
-      <w:r>
-        <w:t>Use -f to use on working directory</w:t>
+        <w:t xml:space="preserve">Git guid by dima </w:t>
       </w:r>
     </w:p>
     <w:p/>
     <w:p/>
     <w:p/>
-    <w:p/>
-    <w:p>
-      <w:pPr>
-        <w:pStyle w:val="ListParagraph"/>
-        <w:numPr>
-          <w:ilvl w:val="0"/>
-          <w:numId w:val="1"/>
-        </w:numPr>
-        <w:rPr>
-          <w:rFonts w:ascii="Segoe UI" w:hAnsi="Segoe UI" w:cs="Segoe UI"/>
-          <w:color w:val="374151"/>
-          <w:shd w:val="clear" w:color="auto" w:fill="F7F7F8"/>
-        </w:rPr>
-      </w:pPr>
-      <w:r>
-        <w:rPr>
-          <w:rStyle w:val="HTMLCode"/>
-          <w:rFonts w:ascii="Ubuntu Mono" w:eastAsiaTheme="minorHAnsi" w:hAnsi="Ubuntu Mono"/>
-          <w:b/>
-          <w:bCs/>
-          <w:sz w:val="21"/>
-          <w:szCs w:val="21"/>
-          <w:bdr w:val="single" w:sz="2" w:space="0" w:color="D9D9E3" w:frame="1"/>
-          <w:shd w:val="clear" w:color="auto" w:fill="F7F7F8"/>
-        </w:rPr>
-        <w:t xml:space="preserve">git </w:t>
-      </w:r>
-      <w:proofErr w:type="spellStart"/>
-      <w:r>
-        <w:rPr>
-          <w:rStyle w:val="HTMLCode"/>
-          <w:rFonts w:ascii="Ubuntu Mono" w:eastAsiaTheme="minorHAnsi" w:hAnsi="Ubuntu Mono"/>
-          <w:b/>
-          <w:bCs/>
-          <w:sz w:val="21"/>
-          <w:szCs w:val="21"/>
-          <w:bdr w:val="single" w:sz="2" w:space="0" w:color="D9D9E3" w:frame="1"/>
-          <w:shd w:val="clear" w:color="auto" w:fill="F7F7F8"/>
-        </w:rPr>
-        <w:t>init</w:t>
-      </w:r>
-      <w:proofErr w:type="spellEnd"/>
-      <w:r>
-        <w:rPr>
-          <w:rFonts w:ascii="Segoe UI" w:hAnsi="Segoe UI" w:cs="Segoe UI"/>
-          <w:color w:val="374151"/>
-          <w:shd w:val="clear" w:color="auto" w:fill="F7F7F8"/>
-        </w:rPr>
-        <w:t xml:space="preserve"> creates a new Git repository, allowing files in a directory to be tracked for changes and versions using Git version control system.</w:t>
-      </w:r>
-    </w:p>
-    <w:p>
-      <w:pPr>
-        <w:pStyle w:val="NormalWeb"/>
-        <w:numPr>
-          <w:ilvl w:val="0"/>
-          <w:numId w:val="1"/>
-        </w:numPr>
-        <w:pBdr>
-          <w:top w:val="single" w:sz="2" w:space="0" w:color="D9D9E3"/>
-          <w:left w:val="single" w:sz="2" w:space="0" w:color="D9D9E3"/>
-          <w:bottom w:val="single" w:sz="2" w:space="0" w:color="D9D9E3"/>
-          <w:right w:val="single" w:sz="2" w:space="0" w:color="D9D9E3"/>
-        </w:pBdr>
-        <w:spacing w:before="0" w:beforeAutospacing="0" w:after="0" w:afterAutospacing="0"/>
-        <w:rPr>
-          <w:rFonts w:ascii="Segoe UI" w:hAnsi="Segoe UI" w:cs="Segoe UI"/>
-          <w:sz w:val="21"/>
-          <w:szCs w:val="21"/>
-        </w:rPr>
-      </w:pPr>
-      <w:r>
-        <w:rPr>
-          <w:rStyle w:val="HTMLCode"/>
-          <w:rFonts w:ascii="Ubuntu Mono" w:hAnsi="Ubuntu Mono"/>
-          <w:b/>
-          <w:bCs/>
-          <w:sz w:val="18"/>
-          <w:szCs w:val="18"/>
-          <w:bdr w:val="single" w:sz="2" w:space="0" w:color="D9D9E3" w:frame="1"/>
+    <w:p>
+      <w:pPr>
+        <w:pStyle w:val="ListParagraph"/>
+        <w:ind w:left="1440"/>
+      </w:pPr>
+      <w:r>
+        <w:t>• By creating a new Git repository</w:t>
+      </w:r>
+      <w:r>
+        <w:rPr>
+          <w:highlight w:val="yellow"/>
+        </w:rPr>
+        <w:t>, git init</w:t>
+      </w:r>
+      <w:r>
+        <w:t xml:space="preserve"> enables the Git version control system to be used to track changes and versions of files within a directory.</w:t>
+      </w:r>
+      <w:r>
+        <w:t>(I already did it but forgot to screenshot)</w:t>
+      </w:r>
+    </w:p>
+    <w:p>
+      <w:pPr>
+        <w:pStyle w:val="ListParagraph"/>
+        <w:ind w:left="1440"/>
+      </w:pPr>
+      <w:r>
+        <w:t xml:space="preserve">• </w:t>
+      </w:r>
+      <w:r>
+        <w:rPr>
+          <w:highlight w:val="yellow"/>
         </w:rPr>
         <w:t>git add</w:t>
       </w:r>
       <w:r>
-        <w:rPr>
-          <w:rFonts w:ascii="Segoe UI" w:hAnsi="Segoe UI" w:cs="Segoe UI"/>
-          <w:sz w:val="21"/>
-          <w:szCs w:val="21"/>
-        </w:rPr>
-        <w:t xml:space="preserve"> prepares changes made to files in a Git repository for the next commit by staging them.</w:t>
-      </w:r>
-    </w:p>
-    <w:p>
-      <w:pPr>
-        <w:pStyle w:val="ListParagraph"/>
-        <w:numPr>
-          <w:ilvl w:val="0"/>
-          <w:numId w:val="1"/>
-        </w:numPr>
-      </w:pPr>
-      <w:r>
-        <w:rPr>
-          <w:rStyle w:val="HTMLCode"/>
-          <w:rFonts w:ascii="Ubuntu Mono" w:eastAsiaTheme="minorHAnsi" w:hAnsi="Ubuntu Mono"/>
-          <w:b/>
-          <w:bCs/>
-          <w:sz w:val="21"/>
-          <w:szCs w:val="21"/>
-          <w:bdr w:val="single" w:sz="2" w:space="0" w:color="D9D9E3" w:frame="1"/>
-          <w:shd w:val="clear" w:color="auto" w:fill="F7F7F8"/>
-        </w:rPr>
-        <w:t>git status</w:t>
-      </w:r>
-      <w:r>
-        <w:rPr>
-          <w:rFonts w:ascii="Segoe UI" w:hAnsi="Segoe UI" w:cs="Segoe UI"/>
-          <w:color w:val="374151"/>
-          <w:shd w:val="clear" w:color="auto" w:fill="F7F7F8"/>
-        </w:rPr>
-        <w:t xml:space="preserve"> gives you an overview of changes in your Git repository, showing modified, staged, and untracked files.</w:t>
-      </w:r>
-    </w:p>
-    <w:p>
-      <w:pPr>
-        <w:pStyle w:val="ListParagraph"/>
-        <w:numPr>
-          <w:ilvl w:val="0"/>
-          <w:numId w:val="1"/>
-        </w:numPr>
-      </w:pPr>
-      <w:r>
-        <w:rPr>
-          <w:rStyle w:val="HTMLCode"/>
-          <w:rFonts w:ascii="Ubuntu Mono" w:eastAsiaTheme="minorHAnsi" w:hAnsi="Ubuntu Mono"/>
-          <w:b/>
-          <w:bCs/>
-          <w:sz w:val="21"/>
-          <w:szCs w:val="21"/>
-          <w:bdr w:val="single" w:sz="2" w:space="0" w:color="D9D9E3" w:frame="1"/>
-          <w:shd w:val="clear" w:color="auto" w:fill="F7F7F8"/>
+        <w:t xml:space="preserve"> stages changes made to files in a Git repository in preparation for the subsequent commit.</w:t>
+      </w:r>
+    </w:p>
+    <w:p>
+      <w:pPr>
+        <w:pStyle w:val="ListParagraph"/>
+        <w:ind w:left="1440"/>
+      </w:pPr>
+      <w:r>
+        <w:drawing>
+          <wp:inline distT="0" distB="0" distL="0" distR="0" wp14:anchorId="1C8ADCE9" wp14:editId="164988B3">
+            <wp:extent cx="4639322" cy="390580"/>
+            <wp:effectExtent l="0" t="0" r="0" b="9525"/>
+            <wp:docPr id="4" name="Picture 4"/>
+            <wp:cNvGraphicFramePr>
+              <a:graphicFrameLocks xmlns:a="http://schemas.openxmlformats.org/drawingml/2006/main" noChangeAspect="1"/>
+            </wp:cNvGraphicFramePr>
+            <a:graphic xmlns:a="http://schemas.openxmlformats.org/drawingml/2006/main">
+              <a:graphicData uri="http://schemas.openxmlformats.org/drawingml/2006/picture">
+                <pic:pic xmlns:pic="http://schemas.openxmlformats.org/drawingml/2006/picture">
+                  <pic:nvPicPr>
+                    <pic:cNvPr id="1" name=""/>
+                    <pic:cNvPicPr/>
+                  </pic:nvPicPr>
+                  <pic:blipFill>
+                    <a:blip r:embed="rId5"/>
+                    <a:stretch>
+                      <a:fillRect/>
+                    </a:stretch>
+                  </pic:blipFill>
+                  <pic:spPr>
+                    <a:xfrm>
+                      <a:off x="0" y="0"/>
+                      <a:ext cx="4639322" cy="390580"/>
+                    </a:xfrm>
+                    <a:prstGeom prst="rect">
+                      <a:avLst/>
+                    </a:prstGeom>
+                  </pic:spPr>
+                </pic:pic>
+              </a:graphicData>
+            </a:graphic>
+          </wp:inline>
+        </w:drawing>
+      </w:r>
+    </w:p>
+    <w:p>
+      <w:pPr>
+        <w:pStyle w:val="ListParagraph"/>
+        <w:ind w:left="1440"/>
+      </w:pPr>
+    </w:p>
+    <w:p>
+      <w:pPr>
+        <w:pStyle w:val="ListParagraph"/>
+        <w:ind w:left="1440"/>
+      </w:pPr>
+      <w:r>
+        <w:t xml:space="preserve">• </w:t>
+      </w:r>
+      <w:r>
+        <w:rPr>
+          <w:highlight w:val="yellow"/>
+        </w:rPr>
+        <w:t>Git status</w:t>
+      </w:r>
+      <w:r>
+        <w:t xml:space="preserve"> provides a summary of all the changes made to your Git repository, displaying files that have been changed, staged, and untracked.</w:t>
+      </w:r>
+    </w:p>
+    <w:p>
+      <w:pPr>
+        <w:pStyle w:val="ListParagraph"/>
+        <w:ind w:left="1440"/>
+      </w:pPr>
+      <w:r>
+        <w:drawing>
+          <wp:inline distT="0" distB="0" distL="0" distR="0" wp14:anchorId="4B37301A" wp14:editId="1F3D2E03">
+            <wp:extent cx="4429743" cy="1076475"/>
+            <wp:effectExtent l="0" t="0" r="9525" b="9525"/>
+            <wp:docPr id="1" name="Picture 1" descr="A screenshot of a computer&#10;&#10;Description automatically generated"/>
+            <wp:cNvGraphicFramePr>
+              <a:graphicFrameLocks xmlns:a="http://schemas.openxmlformats.org/drawingml/2006/main" noChangeAspect="1"/>
+            </wp:cNvGraphicFramePr>
+            <a:graphic xmlns:a="http://schemas.openxmlformats.org/drawingml/2006/main">
+              <a:graphicData uri="http://schemas.openxmlformats.org/drawingml/2006/picture">
+                <pic:pic xmlns:pic="http://schemas.openxmlformats.org/drawingml/2006/picture">
+                  <pic:nvPicPr>
+                    <pic:cNvPr id="1" name="Picture 1" descr="A screenshot of a computer&#10;&#10;Description automatically generated"/>
+                    <pic:cNvPicPr/>
+                  </pic:nvPicPr>
+                  <pic:blipFill>
+                    <a:blip r:embed="rId6"/>
+                    <a:stretch>
+                      <a:fillRect/>
+                    </a:stretch>
+                  </pic:blipFill>
+                  <pic:spPr>
+                    <a:xfrm>
+                      <a:off x="0" y="0"/>
+                      <a:ext cx="4429743" cy="1076475"/>
+                    </a:xfrm>
+                    <a:prstGeom prst="rect">
+                      <a:avLst/>
+                    </a:prstGeom>
+                  </pic:spPr>
+                </pic:pic>
+              </a:graphicData>
+            </a:graphic>
+          </wp:inline>
+        </w:drawing>
+      </w:r>
+    </w:p>
+    <w:p>
+      <w:pPr>
+        <w:pStyle w:val="ListParagraph"/>
+        <w:ind w:left="1440"/>
+      </w:pPr>
+      <w:r>
+        <w:t xml:space="preserve">• Staged modifications are recorded using </w:t>
+      </w:r>
+      <w:r>
+        <w:rPr>
+          <w:highlight w:val="yellow"/>
         </w:rPr>
         <w:t>git commit</w:t>
       </w:r>
       <w:r>
-        <w:rPr>
-          <w:rFonts w:ascii="Segoe UI" w:hAnsi="Segoe UI" w:cs="Segoe UI"/>
-          <w:color w:val="374151"/>
-          <w:shd w:val="clear" w:color="auto" w:fill="F7F7F8"/>
-        </w:rPr>
-        <w:t xml:space="preserve"> captures staged changes, creating a checkpoint in the project's history with a descriptive message.</w:t>
-      </w:r>
-    </w:p>
-    <w:p>
-      <w:pPr>
-        <w:pStyle w:val="ListParagraph"/>
-        <w:numPr>
-          <w:ilvl w:val="0"/>
-          <w:numId w:val="1"/>
-        </w:numPr>
-      </w:pPr>
-      <w:r>
-        <w:rPr>
-          <w:rStyle w:val="HTMLCode"/>
-          <w:rFonts w:ascii="Ubuntu Mono" w:eastAsiaTheme="minorHAnsi" w:hAnsi="Ubuntu Mono"/>
-          <w:b/>
-          <w:bCs/>
-          <w:sz w:val="21"/>
-          <w:szCs w:val="21"/>
-          <w:bdr w:val="single" w:sz="2" w:space="0" w:color="D9D9E3" w:frame="1"/>
-          <w:shd w:val="clear" w:color="auto" w:fill="F7F7F8"/>
-        </w:rPr>
-        <w:t>git remote</w:t>
-      </w:r>
-      <w:r>
-        <w:rPr>
-          <w:rFonts w:ascii="Segoe UI" w:hAnsi="Segoe UI" w:cs="Segoe UI"/>
-          <w:color w:val="374151"/>
-          <w:shd w:val="clear" w:color="auto" w:fill="F7F7F8"/>
-        </w:rPr>
-        <w:t xml:space="preserve"> manages connections to remote repositories: adding, viewing, or deleting connections between your local repository and remote locations where your code is stored.</w:t>
-      </w:r>
-    </w:p>
-    <w:p>
-      <w:pPr>
-        <w:pStyle w:val="ListParagraph"/>
-        <w:numPr>
-          <w:ilvl w:val="0"/>
-          <w:numId w:val="1"/>
-        </w:numPr>
-      </w:pPr>
-      <w:r>
-        <w:rPr>
-          <w:rStyle w:val="HTMLCode"/>
-          <w:rFonts w:ascii="Ubuntu Mono" w:eastAsiaTheme="minorHAnsi" w:hAnsi="Ubuntu Mono"/>
-          <w:b/>
-          <w:bCs/>
-          <w:sz w:val="21"/>
-          <w:szCs w:val="21"/>
-          <w:bdr w:val="single" w:sz="2" w:space="0" w:color="D9D9E3" w:frame="1"/>
-          <w:shd w:val="clear" w:color="auto" w:fill="F7F7F8"/>
-        </w:rPr>
-        <w:t>git push</w:t>
-      </w:r>
-      <w:r>
-        <w:rPr>
-          <w:rFonts w:ascii="Segoe UI" w:hAnsi="Segoe UI" w:cs="Segoe UI"/>
-          <w:color w:val="374151"/>
-          <w:shd w:val="clear" w:color="auto" w:fill="F7F7F8"/>
-        </w:rPr>
-        <w:t xml:space="preserve"> sends your local changes to a remote repository, updating it with the latest commits from your branch.</w:t>
-      </w:r>
-    </w:p>
-    <w:p>
-      <w:pPr>
-        <w:pStyle w:val="ListParagraph"/>
-        <w:numPr>
-          <w:ilvl w:val="0"/>
-          <w:numId w:val="1"/>
-        </w:numPr>
-      </w:pPr>
-      <w:r>
-        <w:rPr>
-          <w:rStyle w:val="HTMLCode"/>
-          <w:rFonts w:ascii="Ubuntu Mono" w:eastAsiaTheme="minorHAnsi" w:hAnsi="Ubuntu Mono"/>
-          <w:b/>
-          <w:bCs/>
-          <w:sz w:val="21"/>
-          <w:szCs w:val="21"/>
-          <w:bdr w:val="single" w:sz="2" w:space="0" w:color="D9D9E3" w:frame="1"/>
-          <w:shd w:val="clear" w:color="auto" w:fill="F7F7F8"/>
+        <w:t>, which adds a checkpoint and a description to the project's history.</w:t>
+      </w:r>
+      <w:r>
+        <w:rPr>
+          <w:noProof/>
+        </w:rPr>
+        <w:t xml:space="preserve"> </w:t>
+      </w:r>
+      <w:r>
+        <w:drawing>
+          <wp:inline distT="0" distB="0" distL="0" distR="0" wp14:anchorId="59238FB7" wp14:editId="444D4888">
+            <wp:extent cx="4991797" cy="2743583"/>
+            <wp:effectExtent l="0" t="0" r="0" b="0"/>
+            <wp:docPr id="3" name="Picture 3" descr="A screenshot of a computer program&#10;&#10;Description automatically generated"/>
+            <wp:cNvGraphicFramePr>
+              <a:graphicFrameLocks xmlns:a="http://schemas.openxmlformats.org/drawingml/2006/main" noChangeAspect="1"/>
+            </wp:cNvGraphicFramePr>
+            <a:graphic xmlns:a="http://schemas.openxmlformats.org/drawingml/2006/main">
+              <a:graphicData uri="http://schemas.openxmlformats.org/drawingml/2006/picture">
+                <pic:pic xmlns:pic="http://schemas.openxmlformats.org/drawingml/2006/picture">
+                  <pic:nvPicPr>
+                    <pic:cNvPr id="3" name="Picture 3" descr="A screenshot of a computer program&#10;&#10;Description automatically generated"/>
+                    <pic:cNvPicPr/>
+                  </pic:nvPicPr>
+                  <pic:blipFill>
+                    <a:blip r:embed="rId7"/>
+                    <a:stretch>
+                      <a:fillRect/>
+                    </a:stretch>
+                  </pic:blipFill>
+                  <pic:spPr>
+                    <a:xfrm>
+                      <a:off x="0" y="0"/>
+                      <a:ext cx="4991797" cy="2743583"/>
+                    </a:xfrm>
+                    <a:prstGeom prst="rect">
+                      <a:avLst/>
+                    </a:prstGeom>
+                  </pic:spPr>
+                </pic:pic>
+              </a:graphicData>
+            </a:graphic>
+          </wp:inline>
+        </w:drawing>
+      </w:r>
+    </w:p>
+    <w:p>
+      <w:pPr>
+        <w:pStyle w:val="ListParagraph"/>
+        <w:ind w:left="1440"/>
+      </w:pPr>
+    </w:p>
+    <w:p>
+      <w:pPr>
+        <w:pStyle w:val="ListParagraph"/>
+        <w:ind w:left="1440"/>
+      </w:pPr>
+      <w:r>
+        <w:t xml:space="preserve">• Adding, examining, and removing connections between your local repository and remote sites where your code is kept is managed </w:t>
+      </w:r>
+      <w:r>
+        <w:rPr>
+          <w:highlight w:val="yellow"/>
+        </w:rPr>
+        <w:t>by git remote</w:t>
+      </w:r>
+      <w:r>
+        <w:t>.</w:t>
+      </w:r>
+    </w:p>
+    <w:p>
+      <w:pPr>
+        <w:pStyle w:val="ListParagraph"/>
+        <w:ind w:left="1440"/>
+      </w:pPr>
+    </w:p>
+    <w:p>
+      <w:pPr>
+        <w:pStyle w:val="ListParagraph"/>
+        <w:ind w:left="1440"/>
+      </w:pPr>
+      <w:r>
+        <w:rPr>
+          <w:highlight w:val="yellow"/>
+        </w:rPr>
+        <w:t>Git push</w:t>
+      </w:r>
+      <w:r>
+        <w:t xml:space="preserve"> updates a remote repository with the most recent commits from your branch by sending your local modifications there.</w:t>
+      </w:r>
+    </w:p>
+    <w:p>
+      <w:pPr>
+        <w:pStyle w:val="ListParagraph"/>
+        <w:ind w:left="1440"/>
+      </w:pPr>
+      <w:r>
+        <w:lastRenderedPageBreak/>
+        <w:drawing>
+          <wp:anchor distT="0" distB="0" distL="114300" distR="114300" simplePos="0" relativeHeight="251658240" behindDoc="0" locked="0" layoutInCell="1" allowOverlap="1" wp14:anchorId="02197A3D" wp14:editId="22E0EDEE">
+            <wp:simplePos x="0" y="0"/>
+            <wp:positionH relativeFrom="column">
+              <wp:posOffset>914400</wp:posOffset>
+            </wp:positionH>
+            <wp:positionV relativeFrom="paragraph">
+              <wp:posOffset>0</wp:posOffset>
+            </wp:positionV>
+            <wp:extent cx="4686954" cy="1400370"/>
+            <wp:effectExtent l="0" t="0" r="0" b="9525"/>
+            <wp:wrapTopAndBottom/>
+            <wp:docPr id="2" name="Picture 2" descr="A computer screen with white text&#10;&#10;Description automatically generated"/>
+            <wp:cNvGraphicFramePr>
+              <a:graphicFrameLocks xmlns:a="http://schemas.openxmlformats.org/drawingml/2006/main" noChangeAspect="1"/>
+            </wp:cNvGraphicFramePr>
+            <a:graphic xmlns:a="http://schemas.openxmlformats.org/drawingml/2006/main">
+              <a:graphicData uri="http://schemas.openxmlformats.org/drawingml/2006/picture">
+                <pic:pic xmlns:pic="http://schemas.openxmlformats.org/drawingml/2006/picture">
+                  <pic:nvPicPr>
+                    <pic:cNvPr id="2" name="Picture 2" descr="A computer screen with white text&#10;&#10;Description automatically generated"/>
+                    <pic:cNvPicPr/>
+                  </pic:nvPicPr>
+                  <pic:blipFill>
+                    <a:blip r:embed="rId8">
+                      <a:extLst>
+                        <a:ext uri="{28A0092B-C50C-407E-A947-70E740481C1C}">
+                          <a14:useLocalDpi xmlns:a14="http://schemas.microsoft.com/office/drawing/2010/main" val="0"/>
+                        </a:ext>
+                      </a:extLst>
+                    </a:blip>
+                    <a:stretch>
+                      <a:fillRect/>
+                    </a:stretch>
+                  </pic:blipFill>
+                  <pic:spPr>
+                    <a:xfrm>
+                      <a:off x="0" y="0"/>
+                      <a:ext cx="4686954" cy="1400370"/>
+                    </a:xfrm>
+                    <a:prstGeom prst="rect">
+                      <a:avLst/>
+                    </a:prstGeom>
+                  </pic:spPr>
+                </pic:pic>
+              </a:graphicData>
+            </a:graphic>
+          </wp:anchor>
+        </w:drawing>
+      </w:r>
+    </w:p>
+    <w:p>
+      <w:pPr>
+        <w:pStyle w:val="ListParagraph"/>
+        <w:ind w:left="1440"/>
+      </w:pPr>
+    </w:p>
+    <w:p>
+      <w:pPr>
+        <w:pStyle w:val="ListParagraph"/>
+        <w:ind w:left="1440"/>
+      </w:pPr>
+      <w:r>
+        <w:t xml:space="preserve"> The </w:t>
+      </w:r>
+      <w:r>
+        <w:rPr>
+          <w:highlight w:val="yellow"/>
         </w:rPr>
         <w:t>git branch</w:t>
       </w:r>
       <w:r>
-        <w:rPr>
-          <w:rFonts w:ascii="Segoe UI" w:hAnsi="Segoe UI" w:cs="Segoe UI"/>
-          <w:color w:val="374151"/>
-          <w:shd w:val="clear" w:color="auto" w:fill="F7F7F8"/>
-        </w:rPr>
-        <w:t xml:space="preserve"> manages branches in a Git repository, allowing you to create, delete, rename, and list branches, enabling parallel development and isolation of changes.</w:t>
-      </w:r>
-    </w:p>
-    <w:p>
-      <w:pPr>
-        <w:pStyle w:val="ListParagraph"/>
-        <w:numPr>
-          <w:ilvl w:val="0"/>
-          <w:numId w:val="1"/>
-        </w:numPr>
-      </w:pPr>
-      <w:r>
-        <w:rPr>
-          <w:rStyle w:val="HTMLCode"/>
-          <w:rFonts w:ascii="Ubuntu Mono" w:eastAsiaTheme="minorHAnsi" w:hAnsi="Ubuntu Mono"/>
-          <w:b/>
-          <w:bCs/>
-          <w:sz w:val="21"/>
-          <w:szCs w:val="21"/>
-          <w:bdr w:val="single" w:sz="2" w:space="0" w:color="D9D9E3" w:frame="1"/>
-          <w:shd w:val="clear" w:color="auto" w:fill="F7F7F8"/>
+        <w:t xml:space="preserve"> allows you to create, remove, rename, and list branches in a Git repository, facilitating parallel work and change isolation.</w:t>
+      </w:r>
+    </w:p>
+    <w:p>
+      <w:pPr>
+        <w:pStyle w:val="ListParagraph"/>
+        <w:ind w:left="1440"/>
+      </w:pPr>
+      <w:r>
+        <w:drawing>
+          <wp:inline distT="0" distB="0" distL="0" distR="0" wp14:anchorId="0D8BA461" wp14:editId="412DE2C6">
+            <wp:extent cx="4915586" cy="466790"/>
+            <wp:effectExtent l="0" t="0" r="0" b="9525"/>
+            <wp:docPr id="8" name="Picture 8"/>
+            <wp:cNvGraphicFramePr>
+              <a:graphicFrameLocks xmlns:a="http://schemas.openxmlformats.org/drawingml/2006/main" noChangeAspect="1"/>
+            </wp:cNvGraphicFramePr>
+            <a:graphic xmlns:a="http://schemas.openxmlformats.org/drawingml/2006/main">
+              <a:graphicData uri="http://schemas.openxmlformats.org/drawingml/2006/picture">
+                <pic:pic xmlns:pic="http://schemas.openxmlformats.org/drawingml/2006/picture">
+                  <pic:nvPicPr>
+                    <pic:cNvPr id="1" name=""/>
+                    <pic:cNvPicPr/>
+                  </pic:nvPicPr>
+                  <pic:blipFill>
+                    <a:blip r:embed="rId9"/>
+                    <a:stretch>
+                      <a:fillRect/>
+                    </a:stretch>
+                  </pic:blipFill>
+                  <pic:spPr>
+                    <a:xfrm>
+                      <a:off x="0" y="0"/>
+                      <a:ext cx="4915586" cy="466790"/>
+                    </a:xfrm>
+                    <a:prstGeom prst="rect">
+                      <a:avLst/>
+                    </a:prstGeom>
+                  </pic:spPr>
+                </pic:pic>
+              </a:graphicData>
+            </a:graphic>
+          </wp:inline>
+        </w:drawing>
+      </w:r>
+    </w:p>
+    <w:p>
+      <w:pPr>
+        <w:pStyle w:val="ListParagraph"/>
+        <w:ind w:left="1440"/>
+      </w:pPr>
+      <w:r>
+        <w:rPr>
+          <w:highlight w:val="yellow"/>
         </w:rPr>
         <w:t>git checkout</w:t>
       </w:r>
       <w:r>
-        <w:rPr>
-          <w:rFonts w:ascii="Segoe UI" w:hAnsi="Segoe UI" w:cs="Segoe UI"/>
-          <w:color w:val="374151"/>
-          <w:shd w:val="clear" w:color="auto" w:fill="F7F7F8"/>
-        </w:rPr>
         <w:t xml:space="preserve"> is used for navigating branches, creating new branches, and restoring files to previous states within a Git repository.</w:t>
       </w:r>
     </w:p>
     <w:p>
       <w:pPr>
-        <w:pStyle w:val="NormalWeb"/>
-        <w:numPr>
-          <w:ilvl w:val="0"/>
-          <w:numId w:val="1"/>
-        </w:numPr>
-        <w:pBdr>
-          <w:top w:val="single" w:sz="2" w:space="0" w:color="D9D9E3"/>
-          <w:left w:val="single" w:sz="2" w:space="0" w:color="D9D9E3"/>
-          <w:bottom w:val="single" w:sz="2" w:space="0" w:color="D9D9E3"/>
-          <w:right w:val="single" w:sz="2" w:space="0" w:color="D9D9E3"/>
-        </w:pBdr>
-        <w:spacing w:before="0" w:beforeAutospacing="0" w:after="0" w:afterAutospacing="0"/>
-        <w:rPr>
-          <w:rFonts w:ascii="Segoe UI" w:hAnsi="Segoe UI" w:cs="Segoe UI"/>
-          <w:sz w:val="21"/>
-          <w:szCs w:val="21"/>
-        </w:rPr>
-      </w:pPr>
-      <w:r>
-        <w:rPr>
-          <w:rStyle w:val="HTMLCode"/>
-          <w:rFonts w:ascii="Ubuntu Mono" w:hAnsi="Ubuntu Mono"/>
-          <w:b/>
-          <w:bCs/>
-          <w:sz w:val="18"/>
-          <w:szCs w:val="18"/>
-          <w:bdr w:val="single" w:sz="2" w:space="0" w:color="D9D9E3" w:frame="1"/>
-        </w:rPr>
-        <w:t>git merge</w:t>
-      </w:r>
-      <w:r>
-        <w:rPr>
-          <w:rFonts w:ascii="Segoe UI" w:hAnsi="Segoe UI" w:cs="Segoe UI"/>
-          <w:sz w:val="21"/>
-          <w:szCs w:val="21"/>
-        </w:rPr>
-        <w:t xml:space="preserve"> combines changes from one branch into another, integrating their histories and allowing for the incorporation of features developed in separate branches.</w:t>
-      </w:r>
-    </w:p>
-    <w:p>
-      <w:pPr>
-        <w:pStyle w:val="NormalWeb"/>
-        <w:numPr>
-          <w:ilvl w:val="0"/>
-          <w:numId w:val="1"/>
-        </w:numPr>
-        <w:pBdr>
-          <w:top w:val="single" w:sz="2" w:space="0" w:color="D9D9E3"/>
-          <w:left w:val="single" w:sz="2" w:space="0" w:color="D9D9E3"/>
-          <w:bottom w:val="single" w:sz="2" w:space="0" w:color="D9D9E3"/>
-          <w:right w:val="single" w:sz="2" w:space="0" w:color="D9D9E3"/>
-        </w:pBdr>
-        <w:spacing w:before="0" w:beforeAutospacing="0" w:after="0" w:afterAutospacing="0"/>
-        <w:rPr>
-          <w:rFonts w:ascii="Segoe UI" w:hAnsi="Segoe UI" w:cs="Segoe UI"/>
-          <w:sz w:val="21"/>
-          <w:szCs w:val="21"/>
-        </w:rPr>
-      </w:pPr>
-      <w:r>
-        <w:rPr>
-          <w:rStyle w:val="HTMLCode"/>
-          <w:rFonts w:ascii="Ubuntu Mono" w:hAnsi="Ubuntu Mono"/>
-          <w:b/>
-          <w:bCs/>
-          <w:sz w:val="18"/>
-          <w:szCs w:val="18"/>
-          <w:bdr w:val="single" w:sz="2" w:space="0" w:color="D9D9E3" w:frame="1"/>
-        </w:rPr>
-        <w:t>git log</w:t>
-      </w:r>
-      <w:r>
-        <w:rPr>
-          <w:rFonts w:ascii="Segoe UI" w:hAnsi="Segoe UI" w:cs="Segoe UI"/>
-          <w:sz w:val="21"/>
-          <w:szCs w:val="21"/>
-        </w:rPr>
-        <w:t xml:space="preserve"> provides a chronological record of commits in a Git repository, showing details such as commit messages, authors, dates, and unique identifiers.</w:t>
-      </w:r>
-    </w:p>
-    <w:p>
-      <w:pPr>
-        <w:pStyle w:val="ListParagraph"/>
-        <w:numPr>
-          <w:ilvl w:val="0"/>
-          <w:numId w:val="1"/>
-        </w:numPr>
-      </w:pPr>
-      <w:r>
-        <w:rPr>
-          <w:rStyle w:val="HTMLCode"/>
-          <w:rFonts w:ascii="Ubuntu Mono" w:eastAsiaTheme="minorHAnsi" w:hAnsi="Ubuntu Mono"/>
-          <w:b/>
-          <w:bCs/>
-          <w:sz w:val="21"/>
-          <w:szCs w:val="21"/>
-          <w:bdr w:val="single" w:sz="2" w:space="0" w:color="D9D9E3" w:frame="1"/>
-          <w:shd w:val="clear" w:color="auto" w:fill="F7F7F8"/>
-        </w:rPr>
-        <w:t>git clone</w:t>
-      </w:r>
-      <w:r>
-        <w:rPr>
-          <w:rFonts w:ascii="Segoe UI" w:hAnsi="Segoe UI" w:cs="Segoe UI"/>
-          <w:color w:val="374151"/>
-          <w:shd w:val="clear" w:color="auto" w:fill="F7F7F8"/>
-        </w:rPr>
-        <w:t xml:space="preserve"> makes a local copy of a remote Git repository on your machine, allowing you to work on the code, track changes, and contribute to the </w:t>
-      </w:r>
-      <w:r>
-        <w:rPr>
-          <w:rFonts w:ascii="Segoe UI" w:hAnsi="Segoe UI" w:cs="Segoe UI"/>
-          <w:color w:val="374151"/>
-          <w:shd w:val="clear" w:color="auto" w:fill="F7F7F8"/>
+        <w:pStyle w:val="ListParagraph"/>
+        <w:ind w:left="1440"/>
+      </w:pPr>
+      <w:r>
+        <w:drawing>
+          <wp:inline distT="0" distB="0" distL="0" distR="0" wp14:anchorId="1722AE15" wp14:editId="287D28E2">
+            <wp:extent cx="4725059" cy="1457528"/>
+            <wp:effectExtent l="0" t="0" r="0" b="9525"/>
+            <wp:docPr id="5" name="Picture 5" descr="A computer screen shot of a computer code&#10;&#10;Description automatically generated"/>
+            <wp:cNvGraphicFramePr>
+              <a:graphicFrameLocks xmlns:a="http://schemas.openxmlformats.org/drawingml/2006/main" noChangeAspect="1"/>
+            </wp:cNvGraphicFramePr>
+            <a:graphic xmlns:a="http://schemas.openxmlformats.org/drawingml/2006/main">
+              <a:graphicData uri="http://schemas.openxmlformats.org/drawingml/2006/picture">
+                <pic:pic xmlns:pic="http://schemas.openxmlformats.org/drawingml/2006/picture">
+                  <pic:nvPicPr>
+                    <pic:cNvPr id="5" name="Picture 5" descr="A computer screen shot of a computer code&#10;&#10;Description automatically generated"/>
+                    <pic:cNvPicPr/>
+                  </pic:nvPicPr>
+                  <pic:blipFill>
+                    <a:blip r:embed="rId10"/>
+                    <a:stretch>
+                      <a:fillRect/>
+                    </a:stretch>
+                  </pic:blipFill>
+                  <pic:spPr>
+                    <a:xfrm>
+                      <a:off x="0" y="0"/>
+                      <a:ext cx="4725059" cy="1457528"/>
+                    </a:xfrm>
+                    <a:prstGeom prst="rect">
+                      <a:avLst/>
+                    </a:prstGeom>
+                  </pic:spPr>
+                </pic:pic>
+              </a:graphicData>
+            </a:graphic>
+          </wp:inline>
+        </w:drawing>
+      </w:r>
+    </w:p>
+    <w:p>
+      <w:pPr>
+        <w:pStyle w:val="ListParagraph"/>
+        <w:ind w:left="1440"/>
+      </w:pPr>
+    </w:p>
+    <w:p>
+      <w:pPr>
+        <w:pStyle w:val="ListParagraph"/>
+        <w:ind w:left="1440"/>
+      </w:pPr>
+      <w:r>
+        <w:rPr>
+          <w:highlight w:val="yellow"/>
+        </w:rPr>
+        <w:t>Git merge</w:t>
+      </w:r>
+      <w:r>
+        <w:t xml:space="preserve"> brings together modifications from two branches, merging their histories and enabling the addition of features created in different branches.</w:t>
+      </w:r>
+    </w:p>
+    <w:p>
+      <w:pPr>
+        <w:pStyle w:val="ListParagraph"/>
+        <w:ind w:left="1440"/>
+      </w:pPr>
+    </w:p>
+    <w:p>
+      <w:pPr>
+        <w:pStyle w:val="ListParagraph"/>
+        <w:ind w:left="1440"/>
+      </w:pPr>
+      <w:r>
+        <w:t xml:space="preserve"> A Git repository's commit history is displayed chronologically by </w:t>
+      </w:r>
+      <w:r>
+        <w:rPr>
+          <w:highlight w:val="yellow"/>
+        </w:rPr>
+        <w:t>git log,</w:t>
+      </w:r>
+      <w:r>
+        <w:t xml:space="preserve"> which also displays information about authors, dates, commit messages, and unique identifiers.</w:t>
+      </w:r>
+    </w:p>
+    <w:p>
+      <w:pPr>
+        <w:pStyle w:val="ListParagraph"/>
+        <w:ind w:left="1440"/>
+      </w:pPr>
+    </w:p>
+    <w:p>
+      <w:pPr>
+        <w:pStyle w:val="ListParagraph"/>
+        <w:ind w:left="1440"/>
+      </w:pPr>
+      <w:r>
+        <w:rPr>
+          <w:highlight w:val="yellow"/>
+        </w:rPr>
+        <w:t xml:space="preserve"> Git pull</w:t>
+      </w:r>
+      <w:r>
+        <w:t xml:space="preserve"> pulls the most recent changes from a remote repository and incorporates them into the branch that is currently open in your local repository.</w:t>
+      </w:r>
+    </w:p>
+    <w:p>
+      <w:pPr>
+        <w:pStyle w:val="ListParagraph"/>
+        <w:ind w:left="1440"/>
+      </w:pPr>
+      <w:r>
+        <w:drawing>
+          <wp:inline distT="0" distB="0" distL="0" distR="0" wp14:anchorId="49E412A4" wp14:editId="4DABFD56">
+            <wp:extent cx="4667901" cy="1609950"/>
+            <wp:effectExtent l="0" t="0" r="0" b="9525"/>
+            <wp:docPr id="6" name="Picture 6" descr="A computer screen shot of a computer code&#10;&#10;Description automatically generated"/>
+            <wp:cNvGraphicFramePr>
+              <a:graphicFrameLocks xmlns:a="http://schemas.openxmlformats.org/drawingml/2006/main" noChangeAspect="1"/>
+            </wp:cNvGraphicFramePr>
+            <a:graphic xmlns:a="http://schemas.openxmlformats.org/drawingml/2006/main">
+              <a:graphicData uri="http://schemas.openxmlformats.org/drawingml/2006/picture">
+                <pic:pic xmlns:pic="http://schemas.openxmlformats.org/drawingml/2006/picture">
+                  <pic:nvPicPr>
+                    <pic:cNvPr id="6" name="Picture 6" descr="A computer screen shot of a computer code&#10;&#10;Description automatically generated"/>
+                    <pic:cNvPicPr/>
+                  </pic:nvPicPr>
+                  <pic:blipFill>
+                    <a:blip r:embed="rId11"/>
+                    <a:stretch>
+                      <a:fillRect/>
+                    </a:stretch>
+                  </pic:blipFill>
+                  <pic:spPr>
+                    <a:xfrm>
+                      <a:off x="0" y="0"/>
+                      <a:ext cx="4667901" cy="1609950"/>
+                    </a:xfrm>
+                    <a:prstGeom prst="rect">
+                      <a:avLst/>
+                    </a:prstGeom>
+                  </pic:spPr>
+                </pic:pic>
+              </a:graphicData>
+            </a:graphic>
+          </wp:inline>
+        </w:drawing>
+      </w:r>
+    </w:p>
+    <w:p>
+      <w:pPr>
+        <w:pStyle w:val="ListParagraph"/>
+        <w:ind w:left="1440"/>
+      </w:pPr>
+    </w:p>
+    <w:p>
+      <w:pPr>
+        <w:pStyle w:val="ListParagraph"/>
+        <w:ind w:left="1440"/>
+      </w:pPr>
+      <w:r>
+        <w:rPr>
+          <w:highlight w:val="yellow"/>
+        </w:rPr>
+        <w:t>Git stash</w:t>
+      </w:r>
+      <w:r>
+        <w:t xml:space="preserve"> lets you temporarily store changes so you can work on other projects or swap branches without having to submit changes to your branch.</w:t>
+      </w:r>
+    </w:p>
+    <w:p>
+      <w:pPr>
+        <w:pStyle w:val="ListParagraph"/>
+        <w:ind w:left="1440"/>
+      </w:pPr>
+    </w:p>
+    <w:p>
+      <w:pPr>
+        <w:pStyle w:val="ListParagraph"/>
+        <w:ind w:left="1440"/>
+        <w:rPr>
+          <w:noProof/>
+        </w:rPr>
+      </w:pPr>
+      <w:r>
+        <w:rPr>
+          <w:highlight w:val="yellow"/>
         </w:rPr>
         <w:lastRenderedPageBreak/>
-        <w:t>project.</w:t>
-      </w:r>
-      <w:r>
-        <w:rPr>
-          <w:rStyle w:val="HTMLCode"/>
-          <w:rFonts w:ascii="Ubuntu Mono" w:eastAsiaTheme="minorHAnsi" w:hAnsi="Ubuntu Mono"/>
-          <w:b/>
-          <w:bCs/>
-          <w:sz w:val="21"/>
-          <w:szCs w:val="21"/>
-          <w:bdr w:val="single" w:sz="2" w:space="0" w:color="D9D9E3" w:frame="1"/>
-          <w:shd w:val="clear" w:color="auto" w:fill="F7F7F8"/>
+        <w:t>Git clone</w:t>
+      </w:r>
+      <w:r>
+        <w:t xml:space="preserve"> creates a local copy of a remote Git repository on your computer so you may track changes, work on the code, and participate in the project.</w:t>
+      </w:r>
+      <w:r>
+        <w:rPr>
+          <w:noProof/>
         </w:rPr>
         <w:t xml:space="preserve"> </w:t>
       </w:r>
       <w:r>
-        <w:rPr>
-          <w:rStyle w:val="HTMLCode"/>
-          <w:rFonts w:ascii="Ubuntu Mono" w:eastAsiaTheme="minorHAnsi" w:hAnsi="Ubuntu Mono"/>
-          <w:b/>
-          <w:bCs/>
-          <w:sz w:val="21"/>
-          <w:szCs w:val="21"/>
-          <w:bdr w:val="single" w:sz="2" w:space="0" w:color="D9D9E3" w:frame="1"/>
-          <w:shd w:val="clear" w:color="auto" w:fill="F7F7F8"/>
-        </w:rPr>
-        <w:t>git pull</w:t>
-      </w:r>
-      <w:r>
-        <w:rPr>
-          <w:rFonts w:ascii="Segoe UI" w:hAnsi="Segoe UI" w:cs="Segoe UI"/>
-          <w:color w:val="374151"/>
-          <w:shd w:val="clear" w:color="auto" w:fill="F7F7F8"/>
-        </w:rPr>
-        <w:t xml:space="preserve"> fetches and integrates the latest changes from a remote repository into the current branch in your local repository.</w:t>
-      </w:r>
-    </w:p>
-    <w:p>
-      <w:pPr>
-        <w:pStyle w:val="NormalWeb"/>
-        <w:numPr>
-          <w:ilvl w:val="0"/>
-          <w:numId w:val="1"/>
-        </w:numPr>
-        <w:pBdr>
-          <w:top w:val="single" w:sz="2" w:space="0" w:color="D9D9E3"/>
-          <w:left w:val="single" w:sz="2" w:space="0" w:color="D9D9E3"/>
-          <w:bottom w:val="single" w:sz="2" w:space="0" w:color="D9D9E3"/>
-          <w:right w:val="single" w:sz="2" w:space="0" w:color="D9D9E3"/>
-        </w:pBdr>
-        <w:spacing w:before="300" w:beforeAutospacing="0" w:after="0" w:afterAutospacing="0"/>
-        <w:rPr>
-          <w:rFonts w:ascii="Segoe UI" w:hAnsi="Segoe UI" w:cs="Segoe UI"/>
-          <w:sz w:val="21"/>
-          <w:szCs w:val="21"/>
-        </w:rPr>
-      </w:pPr>
-      <w:r>
-        <w:rPr>
-          <w:rStyle w:val="HTMLCode"/>
-          <w:rFonts w:ascii="Ubuntu Mono" w:hAnsi="Ubuntu Mono"/>
-          <w:b/>
-          <w:bCs/>
-          <w:sz w:val="18"/>
-          <w:szCs w:val="18"/>
-          <w:bdr w:val="single" w:sz="2" w:space="0" w:color="D9D9E3" w:frame="1"/>
-        </w:rPr>
-        <w:t>git stash</w:t>
-      </w:r>
-      <w:r>
-        <w:rPr>
-          <w:rFonts w:ascii="Segoe UI" w:hAnsi="Segoe UI" w:cs="Segoe UI"/>
-          <w:sz w:val="21"/>
-          <w:szCs w:val="21"/>
-        </w:rPr>
-        <w:t xml:space="preserve"> allows you to store changes temporarily, enabling you to switch branches or perform other tasks without committing changes to your branch.</w:t>
-      </w:r>
-    </w:p>
-    <w:p>
-      <w:pPr>
-        <w:pStyle w:val="ListParagraph"/>
-        <w:numPr>
-          <w:ilvl w:val="0"/>
-          <w:numId w:val="1"/>
-        </w:numPr>
-      </w:pPr>
+        <w:drawing>
+          <wp:inline distT="0" distB="0" distL="0" distR="0" wp14:anchorId="5BB58F27" wp14:editId="5F41AA7A">
+            <wp:extent cx="4763165" cy="1362265"/>
+            <wp:effectExtent l="0" t="0" r="0" b="9525"/>
+            <wp:docPr id="7" name="Picture 7" descr="A computer screen shot of a computer code&#10;&#10;Description automatically generated"/>
+            <wp:cNvGraphicFramePr>
+              <a:graphicFrameLocks xmlns:a="http://schemas.openxmlformats.org/drawingml/2006/main" noChangeAspect="1"/>
+            </wp:cNvGraphicFramePr>
+            <a:graphic xmlns:a="http://schemas.openxmlformats.org/drawingml/2006/main">
+              <a:graphicData uri="http://schemas.openxmlformats.org/drawingml/2006/picture">
+                <pic:pic xmlns:pic="http://schemas.openxmlformats.org/drawingml/2006/picture">
+                  <pic:nvPicPr>
+                    <pic:cNvPr id="7" name="Picture 7" descr="A computer screen shot of a computer code&#10;&#10;Description automatically generated"/>
+                    <pic:cNvPicPr/>
+                  </pic:nvPicPr>
+                  <pic:blipFill>
+                    <a:blip r:embed="rId12"/>
+                    <a:stretch>
+                      <a:fillRect/>
+                    </a:stretch>
+                  </pic:blipFill>
+                  <pic:spPr>
+                    <a:xfrm>
+                      <a:off x="0" y="0"/>
+                      <a:ext cx="4763165" cy="1362265"/>
+                    </a:xfrm>
+                    <a:prstGeom prst="rect">
+                      <a:avLst/>
+                    </a:prstGeom>
+                  </pic:spPr>
+                </pic:pic>
+              </a:graphicData>
+            </a:graphic>
+          </wp:inline>
+        </w:drawing>
+      </w:r>
+    </w:p>
+    <w:p>
+      <w:pPr>
+        <w:pStyle w:val="ListParagraph"/>
+        <w:ind w:left="1440"/>
+        <w:rPr>
+          <w:noProof/>
+        </w:rPr>
+      </w:pPr>
+    </w:p>
+    <w:p>
+      <w:pPr>
+        <w:pStyle w:val="ListParagraph"/>
+        <w:ind w:left="1440"/>
+      </w:pPr>
+      <w:r>
+        <w:rPr>
+          <w:noProof/>
+        </w:rPr>
+        <w:t>outcome</w:t>
+      </w:r>
+      <w:r>
+        <w:rPr>
+          <w:noProof/>
+        </w:rPr>
+        <w:drawing>
+          <wp:inline distT="0" distB="0" distL="0" distR="0" wp14:anchorId="071E46A7" wp14:editId="06E608B2">
+            <wp:extent cx="5731510" cy="2067560"/>
+            <wp:effectExtent l="0" t="0" r="2540" b="8890"/>
+            <wp:docPr id="9" name="Picture 9" descr="A screenshot of a computer&#10;&#10;Description automatically generated"/>
+            <wp:cNvGraphicFramePr>
+              <a:graphicFrameLocks xmlns:a="http://schemas.openxmlformats.org/drawingml/2006/main" noChangeAspect="1"/>
+            </wp:cNvGraphicFramePr>
+            <a:graphic xmlns:a="http://schemas.openxmlformats.org/drawingml/2006/main">
+              <a:graphicData uri="http://schemas.openxmlformats.org/drawingml/2006/picture">
+                <pic:pic xmlns:pic="http://schemas.openxmlformats.org/drawingml/2006/picture">
+                  <pic:nvPicPr>
+                    <pic:cNvPr id="9" name="Picture 9" descr="A screenshot of a computer&#10;&#10;Description automatically generated"/>
+                    <pic:cNvPicPr/>
+                  </pic:nvPicPr>
+                  <pic:blipFill>
+                    <a:blip r:embed="rId13"/>
+                    <a:stretch>
+                      <a:fillRect/>
+                    </a:stretch>
+                  </pic:blipFill>
+                  <pic:spPr>
+                    <a:xfrm>
+                      <a:off x="0" y="0"/>
+                      <a:ext cx="5731510" cy="2067560"/>
+                    </a:xfrm>
+                    <a:prstGeom prst="rect">
+                      <a:avLst/>
+                    </a:prstGeom>
+                  </pic:spPr>
+                </pic:pic>
+              </a:graphicData>
+            </a:graphic>
+          </wp:inline>
+        </w:drawing>
+      </w:r>
     </w:p>
     <w:sectPr>
       <w:pgSz w:w="11906" w:h="16838"/>

</xml_diff>